<commit_message>
Added 100percent outputs, with job 2 and job 3 log details to analysis report
</commit_message>
<xml_diff>
--- a/ass3/Analysis Report.docx
+++ b/ass3/Analysis Report.docx
@@ -39,7 +39,7 @@
     </w:p>
     <w:tbl>
       <w:tblPr>
-        <w:tblStyle w:val="TableGrid"/>
+        <w:tblStyle w:val="ae"/>
         <w:tblW w:w="0" w:type="auto"/>
         <w:tblLook w:val="04A0" w:firstRow="1" w:lastRow="0" w:firstColumn="1" w:lastColumn="0" w:noHBand="0" w:noVBand="1"/>
       </w:tblPr>
@@ -313,7 +313,7 @@
               <w:bidi w:val="0"/>
             </w:pPr>
             <w:r>
-              <w:t>904675141</w:t>
+              <w:t>485373905</w:t>
             </w:r>
           </w:p>
         </w:tc>
@@ -344,7 +344,7 @@
     </w:p>
     <w:tbl>
       <w:tblPr>
-        <w:tblStyle w:val="TableGrid"/>
+        <w:tblStyle w:val="ae"/>
         <w:tblW w:w="0" w:type="auto"/>
         <w:tblLook w:val="04A0" w:firstRow="1" w:lastRow="0" w:firstColumn="1" w:lastColumn="0" w:noHBand="0" w:noVBand="1"/>
       </w:tblPr>
@@ -511,6 +511,9 @@
             <w:pPr>
               <w:bidi w:val="0"/>
             </w:pPr>
+            <w:r>
+              <w:t>2905871296</w:t>
+            </w:r>
           </w:p>
         </w:tc>
         <w:tc>
@@ -521,6 +524,9 @@
             <w:pPr>
               <w:bidi w:val="0"/>
             </w:pPr>
+            <w:r>
+              <w:t>214028938</w:t>
+            </w:r>
           </w:p>
         </w:tc>
         <w:tc>
@@ -531,6 +537,9 @@
             <w:pPr>
               <w:bidi w:val="0"/>
             </w:pPr>
+            <w:r>
+              <w:t>53510274112</w:t>
+            </w:r>
           </w:p>
         </w:tc>
         <w:tc>
@@ -541,6 +550,9 @@
             <w:pPr>
               <w:bidi w:val="0"/>
             </w:pPr>
+            <w:r>
+              <w:t>3133862486</w:t>
+            </w:r>
           </w:p>
         </w:tc>
       </w:tr>
@@ -566,6 +578,9 @@
             <w:pPr>
               <w:bidi w:val="0"/>
             </w:pPr>
+            <w:r>
+              <w:t>170864697</w:t>
+            </w:r>
           </w:p>
         </w:tc>
         <w:tc>
@@ -577,7 +592,7 @@
               <w:bidi w:val="0"/>
             </w:pPr>
             <w:r>
-              <w:t>none</w:t>
+              <w:t>No combiner</w:t>
             </w:r>
           </w:p>
         </w:tc>
@@ -589,6 +604,9 @@
             <w:pPr>
               <w:bidi w:val="0"/>
             </w:pPr>
+            <w:r>
+              <w:t>14649227989</w:t>
+            </w:r>
           </w:p>
         </w:tc>
         <w:tc>
@@ -599,6 +617,9 @@
             <w:pPr>
               <w:bidi w:val="0"/>
             </w:pPr>
+            <w:r>
+              <w:t>7685858410</w:t>
+            </w:r>
           </w:p>
         </w:tc>
       </w:tr>
@@ -656,8 +677,11 @@
         <w:bidi w:val="0"/>
       </w:pPr>
       <w:r>
+        <w:rPr>
+          <w:noProof/>
+        </w:rPr>
         <w:drawing>
-          <wp:anchor distT="0" distB="0" distL="114300" distR="114300" simplePos="0" relativeHeight="251658240" behindDoc="0" locked="0" layoutInCell="1" allowOverlap="1" wp14:anchorId="48161158" wp14:editId="36561C53">
+          <wp:anchor distT="0" distB="0" distL="114300" distR="114300" simplePos="0" relativeHeight="251658240" behindDoc="0" locked="0" layoutInCell="1" allowOverlap="1" wp14:anchorId="48161158" wp14:editId="4215F4CB">
             <wp:simplePos x="0" y="0"/>
             <wp:positionH relativeFrom="margin">
               <wp:align>left</wp:align>
@@ -812,13 +836,32 @@
           <w:bCs/>
           <w:u w:val="single"/>
         </w:rPr>
-        <w:t>10% of the corpus</w:t>
-      </w:r>
-    </w:p>
-    <w:p>
-      <w:pPr>
-        <w:bidi w:val="0"/>
-      </w:pPr>
+        <w:t>10</w:t>
+      </w:r>
+      <w:r>
+        <w:rPr>
+          <w:b/>
+          <w:bCs/>
+          <w:u w:val="single"/>
+        </w:rPr>
+        <w:t>0</w:t>
+      </w:r>
+      <w:r>
+        <w:rPr>
+          <w:b/>
+          <w:bCs/>
+          <w:u w:val="single"/>
+        </w:rPr>
+        <w:t>% of the corpus</w:t>
+      </w:r>
+      <w:r>
+        <w:rPr>
+          <w:b/>
+          <w:bCs/>
+          <w:u w:val="single"/>
+        </w:rPr>
+        <w:br/>
+      </w:r>
       <w:r>
         <w:t xml:space="preserve">Precision -&gt; </w:t>
       </w:r>
@@ -1272,7 +1315,7 @@
     <w:lsdException w:name="Unresolved Mention" w:semiHidden="1" w:unhideWhenUsed="1"/>
     <w:lsdException w:name="Smart Link" w:semiHidden="1" w:unhideWhenUsed="1"/>
   </w:latentStyles>
-  <w:style w:type="paragraph" w:default="1" w:styleId="Normal">
+  <w:style w:type="paragraph" w:default="1" w:styleId="a">
     <w:name w:val="Normal"/>
     <w:qFormat/>
     <w:rsid w:val="005D463F"/>
@@ -1280,11 +1323,11 @@
       <w:bidi/>
     </w:pPr>
   </w:style>
-  <w:style w:type="paragraph" w:styleId="Heading1">
+  <w:style w:type="paragraph" w:styleId="1">
     <w:name w:val="heading 1"/>
-    <w:basedOn w:val="Normal"/>
-    <w:next w:val="Normal"/>
-    <w:link w:val="Heading1Char"/>
+    <w:basedOn w:val="a"/>
+    <w:next w:val="a"/>
+    <w:link w:val="10"/>
     <w:uiPriority w:val="9"/>
     <w:qFormat/>
     <w:rsid w:val="00A02709"/>
@@ -1301,11 +1344,11 @@
       <w:szCs w:val="40"/>
     </w:rPr>
   </w:style>
-  <w:style w:type="paragraph" w:styleId="Heading2">
+  <w:style w:type="paragraph" w:styleId="2">
     <w:name w:val="heading 2"/>
-    <w:basedOn w:val="Normal"/>
-    <w:next w:val="Normal"/>
-    <w:link w:val="Heading2Char"/>
+    <w:basedOn w:val="a"/>
+    <w:next w:val="a"/>
+    <w:link w:val="20"/>
     <w:uiPriority w:val="9"/>
     <w:semiHidden/>
     <w:unhideWhenUsed/>
@@ -1324,11 +1367,11 @@
       <w:szCs w:val="32"/>
     </w:rPr>
   </w:style>
-  <w:style w:type="paragraph" w:styleId="Heading3">
+  <w:style w:type="paragraph" w:styleId="3">
     <w:name w:val="heading 3"/>
-    <w:basedOn w:val="Normal"/>
-    <w:next w:val="Normal"/>
-    <w:link w:val="Heading3Char"/>
+    <w:basedOn w:val="a"/>
+    <w:next w:val="a"/>
+    <w:link w:val="30"/>
     <w:uiPriority w:val="9"/>
     <w:semiHidden/>
     <w:unhideWhenUsed/>
@@ -1347,11 +1390,11 @@
       <w:szCs w:val="28"/>
     </w:rPr>
   </w:style>
-  <w:style w:type="paragraph" w:styleId="Heading4">
+  <w:style w:type="paragraph" w:styleId="4">
     <w:name w:val="heading 4"/>
-    <w:basedOn w:val="Normal"/>
-    <w:next w:val="Normal"/>
-    <w:link w:val="Heading4Char"/>
+    <w:basedOn w:val="a"/>
+    <w:next w:val="a"/>
+    <w:link w:val="40"/>
     <w:uiPriority w:val="9"/>
     <w:semiHidden/>
     <w:unhideWhenUsed/>
@@ -1370,11 +1413,11 @@
       <w:color w:val="2F5496" w:themeColor="accent1" w:themeShade="BF"/>
     </w:rPr>
   </w:style>
-  <w:style w:type="paragraph" w:styleId="Heading5">
+  <w:style w:type="paragraph" w:styleId="5">
     <w:name w:val="heading 5"/>
-    <w:basedOn w:val="Normal"/>
-    <w:next w:val="Normal"/>
-    <w:link w:val="Heading5Char"/>
+    <w:basedOn w:val="a"/>
+    <w:next w:val="a"/>
+    <w:link w:val="50"/>
     <w:uiPriority w:val="9"/>
     <w:semiHidden/>
     <w:unhideWhenUsed/>
@@ -1391,11 +1434,11 @@
       <w:color w:val="2F5496" w:themeColor="accent1" w:themeShade="BF"/>
     </w:rPr>
   </w:style>
-  <w:style w:type="paragraph" w:styleId="Heading6">
+  <w:style w:type="paragraph" w:styleId="6">
     <w:name w:val="heading 6"/>
-    <w:basedOn w:val="Normal"/>
-    <w:next w:val="Normal"/>
-    <w:link w:val="Heading6Char"/>
+    <w:basedOn w:val="a"/>
+    <w:next w:val="a"/>
+    <w:link w:val="60"/>
     <w:uiPriority w:val="9"/>
     <w:semiHidden/>
     <w:unhideWhenUsed/>
@@ -1414,11 +1457,11 @@
       <w:color w:val="595959" w:themeColor="text1" w:themeTint="A6"/>
     </w:rPr>
   </w:style>
-  <w:style w:type="paragraph" w:styleId="Heading7">
+  <w:style w:type="paragraph" w:styleId="7">
     <w:name w:val="heading 7"/>
-    <w:basedOn w:val="Normal"/>
-    <w:next w:val="Normal"/>
-    <w:link w:val="Heading7Char"/>
+    <w:basedOn w:val="a"/>
+    <w:next w:val="a"/>
+    <w:link w:val="70"/>
     <w:uiPriority w:val="9"/>
     <w:semiHidden/>
     <w:unhideWhenUsed/>
@@ -1435,11 +1478,11 @@
       <w:color w:val="595959" w:themeColor="text1" w:themeTint="A6"/>
     </w:rPr>
   </w:style>
-  <w:style w:type="paragraph" w:styleId="Heading8">
+  <w:style w:type="paragraph" w:styleId="8">
     <w:name w:val="heading 8"/>
-    <w:basedOn w:val="Normal"/>
-    <w:next w:val="Normal"/>
-    <w:link w:val="Heading8Char"/>
+    <w:basedOn w:val="a"/>
+    <w:next w:val="a"/>
+    <w:link w:val="80"/>
     <w:uiPriority w:val="9"/>
     <w:semiHidden/>
     <w:unhideWhenUsed/>
@@ -1458,11 +1501,11 @@
       <w:color w:val="272727" w:themeColor="text1" w:themeTint="D8"/>
     </w:rPr>
   </w:style>
-  <w:style w:type="paragraph" w:styleId="Heading9">
+  <w:style w:type="paragraph" w:styleId="9">
     <w:name w:val="heading 9"/>
-    <w:basedOn w:val="Normal"/>
-    <w:next w:val="Normal"/>
-    <w:link w:val="Heading9Char"/>
+    <w:basedOn w:val="a"/>
+    <w:next w:val="a"/>
+    <w:link w:val="90"/>
     <w:uiPriority w:val="9"/>
     <w:semiHidden/>
     <w:unhideWhenUsed/>
@@ -1479,12 +1522,12 @@
       <w:color w:val="272727" w:themeColor="text1" w:themeTint="D8"/>
     </w:rPr>
   </w:style>
-  <w:style w:type="character" w:default="1" w:styleId="DefaultParagraphFont">
+  <w:style w:type="character" w:default="1" w:styleId="a0">
     <w:name w:val="Default Paragraph Font"/>
     <w:uiPriority w:val="1"/>
     <w:unhideWhenUsed/>
   </w:style>
-  <w:style w:type="table" w:default="1" w:styleId="TableNormal">
+  <w:style w:type="table" w:default="1" w:styleId="a1">
     <w:name w:val="Normal Table"/>
     <w:uiPriority w:val="99"/>
     <w:semiHidden/>
@@ -1499,16 +1542,16 @@
       </w:tblCellMar>
     </w:tblPr>
   </w:style>
-  <w:style w:type="numbering" w:default="1" w:styleId="NoList">
+  <w:style w:type="numbering" w:default="1" w:styleId="a2">
     <w:name w:val="No List"/>
     <w:uiPriority w:val="99"/>
     <w:semiHidden/>
     <w:unhideWhenUsed/>
   </w:style>
-  <w:style w:type="character" w:customStyle="1" w:styleId="Heading1Char">
-    <w:name w:val="Heading 1 Char"/>
-    <w:basedOn w:val="DefaultParagraphFont"/>
-    <w:link w:val="Heading1"/>
+  <w:style w:type="character" w:customStyle="1" w:styleId="10">
+    <w:name w:val="כותרת 1 תו"/>
+    <w:basedOn w:val="a0"/>
+    <w:link w:val="1"/>
     <w:uiPriority w:val="9"/>
     <w:rsid w:val="00A02709"/>
     <w:rPr>
@@ -1518,10 +1561,10 @@
       <w:szCs w:val="40"/>
     </w:rPr>
   </w:style>
-  <w:style w:type="character" w:customStyle="1" w:styleId="Heading2Char">
-    <w:name w:val="Heading 2 Char"/>
-    <w:basedOn w:val="DefaultParagraphFont"/>
-    <w:link w:val="Heading2"/>
+  <w:style w:type="character" w:customStyle="1" w:styleId="20">
+    <w:name w:val="כותרת 2 תו"/>
+    <w:basedOn w:val="a0"/>
+    <w:link w:val="2"/>
     <w:uiPriority w:val="9"/>
     <w:semiHidden/>
     <w:rsid w:val="00A02709"/>
@@ -1532,10 +1575,10 @@
       <w:szCs w:val="32"/>
     </w:rPr>
   </w:style>
-  <w:style w:type="character" w:customStyle="1" w:styleId="Heading3Char">
-    <w:name w:val="Heading 3 Char"/>
-    <w:basedOn w:val="DefaultParagraphFont"/>
-    <w:link w:val="Heading3"/>
+  <w:style w:type="character" w:customStyle="1" w:styleId="30">
+    <w:name w:val="כותרת 3 תו"/>
+    <w:basedOn w:val="a0"/>
+    <w:link w:val="3"/>
     <w:uiPriority w:val="9"/>
     <w:semiHidden/>
     <w:rsid w:val="00A02709"/>
@@ -1546,10 +1589,10 @@
       <w:szCs w:val="28"/>
     </w:rPr>
   </w:style>
-  <w:style w:type="character" w:customStyle="1" w:styleId="Heading4Char">
-    <w:name w:val="Heading 4 Char"/>
-    <w:basedOn w:val="DefaultParagraphFont"/>
-    <w:link w:val="Heading4"/>
+  <w:style w:type="character" w:customStyle="1" w:styleId="40">
+    <w:name w:val="כותרת 4 תו"/>
+    <w:basedOn w:val="a0"/>
+    <w:link w:val="4"/>
     <w:uiPriority w:val="9"/>
     <w:semiHidden/>
     <w:rsid w:val="00A02709"/>
@@ -1560,10 +1603,10 @@
       <w:color w:val="2F5496" w:themeColor="accent1" w:themeShade="BF"/>
     </w:rPr>
   </w:style>
-  <w:style w:type="character" w:customStyle="1" w:styleId="Heading5Char">
-    <w:name w:val="Heading 5 Char"/>
-    <w:basedOn w:val="DefaultParagraphFont"/>
-    <w:link w:val="Heading5"/>
+  <w:style w:type="character" w:customStyle="1" w:styleId="50">
+    <w:name w:val="כותרת 5 תו"/>
+    <w:basedOn w:val="a0"/>
+    <w:link w:val="5"/>
     <w:uiPriority w:val="9"/>
     <w:semiHidden/>
     <w:rsid w:val="00A02709"/>
@@ -1572,10 +1615,10 @@
       <w:color w:val="2F5496" w:themeColor="accent1" w:themeShade="BF"/>
     </w:rPr>
   </w:style>
-  <w:style w:type="character" w:customStyle="1" w:styleId="Heading6Char">
-    <w:name w:val="Heading 6 Char"/>
-    <w:basedOn w:val="DefaultParagraphFont"/>
-    <w:link w:val="Heading6"/>
+  <w:style w:type="character" w:customStyle="1" w:styleId="60">
+    <w:name w:val="כותרת 6 תו"/>
+    <w:basedOn w:val="a0"/>
+    <w:link w:val="6"/>
     <w:uiPriority w:val="9"/>
     <w:semiHidden/>
     <w:rsid w:val="00A02709"/>
@@ -1586,10 +1629,10 @@
       <w:color w:val="595959" w:themeColor="text1" w:themeTint="A6"/>
     </w:rPr>
   </w:style>
-  <w:style w:type="character" w:customStyle="1" w:styleId="Heading7Char">
-    <w:name w:val="Heading 7 Char"/>
-    <w:basedOn w:val="DefaultParagraphFont"/>
-    <w:link w:val="Heading7"/>
+  <w:style w:type="character" w:customStyle="1" w:styleId="70">
+    <w:name w:val="כותרת 7 תו"/>
+    <w:basedOn w:val="a0"/>
+    <w:link w:val="7"/>
     <w:uiPriority w:val="9"/>
     <w:semiHidden/>
     <w:rsid w:val="00A02709"/>
@@ -1598,10 +1641,10 @@
       <w:color w:val="595959" w:themeColor="text1" w:themeTint="A6"/>
     </w:rPr>
   </w:style>
-  <w:style w:type="character" w:customStyle="1" w:styleId="Heading8Char">
-    <w:name w:val="Heading 8 Char"/>
-    <w:basedOn w:val="DefaultParagraphFont"/>
-    <w:link w:val="Heading8"/>
+  <w:style w:type="character" w:customStyle="1" w:styleId="80">
+    <w:name w:val="כותרת 8 תו"/>
+    <w:basedOn w:val="a0"/>
+    <w:link w:val="8"/>
     <w:uiPriority w:val="9"/>
     <w:semiHidden/>
     <w:rsid w:val="00A02709"/>
@@ -1612,10 +1655,10 @@
       <w:color w:val="272727" w:themeColor="text1" w:themeTint="D8"/>
     </w:rPr>
   </w:style>
-  <w:style w:type="character" w:customStyle="1" w:styleId="Heading9Char">
-    <w:name w:val="Heading 9 Char"/>
-    <w:basedOn w:val="DefaultParagraphFont"/>
-    <w:link w:val="Heading9"/>
+  <w:style w:type="character" w:customStyle="1" w:styleId="90">
+    <w:name w:val="כותרת 9 תו"/>
+    <w:basedOn w:val="a0"/>
+    <w:link w:val="9"/>
     <w:uiPriority w:val="9"/>
     <w:semiHidden/>
     <w:rsid w:val="00A02709"/>
@@ -1624,11 +1667,11 @@
       <w:color w:val="272727" w:themeColor="text1" w:themeTint="D8"/>
     </w:rPr>
   </w:style>
-  <w:style w:type="paragraph" w:styleId="Title">
+  <w:style w:type="paragraph" w:styleId="a3">
     <w:name w:val="Title"/>
-    <w:basedOn w:val="Normal"/>
-    <w:next w:val="Normal"/>
-    <w:link w:val="TitleChar"/>
+    <w:basedOn w:val="a"/>
+    <w:next w:val="a"/>
+    <w:link w:val="a4"/>
     <w:uiPriority w:val="10"/>
     <w:qFormat/>
     <w:rsid w:val="00A02709"/>
@@ -1644,10 +1687,10 @@
       <w:szCs w:val="56"/>
     </w:rPr>
   </w:style>
-  <w:style w:type="character" w:customStyle="1" w:styleId="TitleChar">
-    <w:name w:val="Title Char"/>
-    <w:basedOn w:val="DefaultParagraphFont"/>
-    <w:link w:val="Title"/>
+  <w:style w:type="character" w:customStyle="1" w:styleId="a4">
+    <w:name w:val="כותרת טקסט תו"/>
+    <w:basedOn w:val="a0"/>
+    <w:link w:val="a3"/>
     <w:uiPriority w:val="10"/>
     <w:rsid w:val="00A02709"/>
     <w:rPr>
@@ -1658,11 +1701,11 @@
       <w:szCs w:val="56"/>
     </w:rPr>
   </w:style>
-  <w:style w:type="paragraph" w:styleId="Subtitle">
+  <w:style w:type="paragraph" w:styleId="a5">
     <w:name w:val="Subtitle"/>
-    <w:basedOn w:val="Normal"/>
-    <w:next w:val="Normal"/>
-    <w:link w:val="SubtitleChar"/>
+    <w:basedOn w:val="a"/>
+    <w:next w:val="a"/>
+    <w:link w:val="a6"/>
     <w:uiPriority w:val="11"/>
     <w:qFormat/>
     <w:rsid w:val="00A02709"/>
@@ -1679,10 +1722,10 @@
       <w:szCs w:val="28"/>
     </w:rPr>
   </w:style>
-  <w:style w:type="character" w:customStyle="1" w:styleId="SubtitleChar">
-    <w:name w:val="Subtitle Char"/>
-    <w:basedOn w:val="DefaultParagraphFont"/>
-    <w:link w:val="Subtitle"/>
+  <w:style w:type="character" w:customStyle="1" w:styleId="a6">
+    <w:name w:val="כותרת משנה תו"/>
+    <w:basedOn w:val="a0"/>
+    <w:link w:val="a5"/>
     <w:uiPriority w:val="11"/>
     <w:rsid w:val="00A02709"/>
     <w:rPr>
@@ -1693,11 +1736,11 @@
       <w:szCs w:val="28"/>
     </w:rPr>
   </w:style>
-  <w:style w:type="paragraph" w:styleId="Quote">
+  <w:style w:type="paragraph" w:styleId="a7">
     <w:name w:val="Quote"/>
-    <w:basedOn w:val="Normal"/>
-    <w:next w:val="Normal"/>
-    <w:link w:val="QuoteChar"/>
+    <w:basedOn w:val="a"/>
+    <w:next w:val="a"/>
+    <w:link w:val="a8"/>
     <w:uiPriority w:val="29"/>
     <w:qFormat/>
     <w:rsid w:val="00A02709"/>
@@ -1711,10 +1754,10 @@
       <w:color w:val="404040" w:themeColor="text1" w:themeTint="BF"/>
     </w:rPr>
   </w:style>
-  <w:style w:type="character" w:customStyle="1" w:styleId="QuoteChar">
-    <w:name w:val="Quote Char"/>
-    <w:basedOn w:val="DefaultParagraphFont"/>
-    <w:link w:val="Quote"/>
+  <w:style w:type="character" w:customStyle="1" w:styleId="a8">
+    <w:name w:val="ציטוט תו"/>
+    <w:basedOn w:val="a0"/>
+    <w:link w:val="a7"/>
     <w:uiPriority w:val="29"/>
     <w:rsid w:val="00A02709"/>
     <w:rPr>
@@ -1723,9 +1766,9 @@
       <w:color w:val="404040" w:themeColor="text1" w:themeTint="BF"/>
     </w:rPr>
   </w:style>
-  <w:style w:type="paragraph" w:styleId="ListParagraph">
+  <w:style w:type="paragraph" w:styleId="a9">
     <w:name w:val="List Paragraph"/>
-    <w:basedOn w:val="Normal"/>
+    <w:basedOn w:val="a"/>
     <w:uiPriority w:val="34"/>
     <w:qFormat/>
     <w:rsid w:val="00A02709"/>
@@ -1734,9 +1777,9 @@
       <w:contextualSpacing/>
     </w:pPr>
   </w:style>
-  <w:style w:type="character" w:styleId="IntenseEmphasis">
+  <w:style w:type="character" w:styleId="aa">
     <w:name w:val="Intense Emphasis"/>
-    <w:basedOn w:val="DefaultParagraphFont"/>
+    <w:basedOn w:val="a0"/>
     <w:uiPriority w:val="21"/>
     <w:qFormat/>
     <w:rsid w:val="00A02709"/>
@@ -1746,11 +1789,11 @@
       <w:color w:val="2F5496" w:themeColor="accent1" w:themeShade="BF"/>
     </w:rPr>
   </w:style>
-  <w:style w:type="paragraph" w:styleId="IntenseQuote">
+  <w:style w:type="paragraph" w:styleId="ab">
     <w:name w:val="Intense Quote"/>
-    <w:basedOn w:val="Normal"/>
-    <w:next w:val="Normal"/>
-    <w:link w:val="IntenseQuoteChar"/>
+    <w:basedOn w:val="a"/>
+    <w:next w:val="a"/>
+    <w:link w:val="ac"/>
     <w:uiPriority w:val="30"/>
     <w:qFormat/>
     <w:rsid w:val="00A02709"/>
@@ -1769,10 +1812,10 @@
       <w:color w:val="2F5496" w:themeColor="accent1" w:themeShade="BF"/>
     </w:rPr>
   </w:style>
-  <w:style w:type="character" w:customStyle="1" w:styleId="IntenseQuoteChar">
-    <w:name w:val="Intense Quote Char"/>
-    <w:basedOn w:val="DefaultParagraphFont"/>
-    <w:link w:val="IntenseQuote"/>
+  <w:style w:type="character" w:customStyle="1" w:styleId="ac">
+    <w:name w:val="ציטוט חזק תו"/>
+    <w:basedOn w:val="a0"/>
+    <w:link w:val="ab"/>
     <w:uiPriority w:val="30"/>
     <w:rsid w:val="00A02709"/>
     <w:rPr>
@@ -1781,9 +1824,9 @@
       <w:color w:val="2F5496" w:themeColor="accent1" w:themeShade="BF"/>
     </w:rPr>
   </w:style>
-  <w:style w:type="character" w:styleId="IntenseReference">
+  <w:style w:type="character" w:styleId="ad">
     <w:name w:val="Intense Reference"/>
-    <w:basedOn w:val="DefaultParagraphFont"/>
+    <w:basedOn w:val="a0"/>
     <w:uiPriority w:val="32"/>
     <w:qFormat/>
     <w:rsid w:val="00A02709"/>
@@ -1795,9 +1838,9 @@
       <w:spacing w:val="5"/>
     </w:rPr>
   </w:style>
-  <w:style w:type="table" w:styleId="TableGrid">
+  <w:style w:type="table" w:styleId="ae">
     <w:name w:val="Table Grid"/>
-    <w:basedOn w:val="TableNormal"/>
+    <w:basedOn w:val="a1"/>
     <w:uiPriority w:val="39"/>
     <w:rsid w:val="00A02709"/>
     <w:pPr>

</xml_diff>

<commit_message>
renamed some files and folders in main, removed old implementation docs
</commit_message>
<xml_diff>
--- a/ass3/Analysis Report.docx
+++ b/ass3/Analysis Report.docx
@@ -39,7 +39,7 @@
     </w:p>
     <w:tbl>
       <w:tblPr>
-        <w:tblStyle w:val="ae"/>
+        <w:tblStyle w:val="TableGrid"/>
         <w:tblW w:w="0" w:type="auto"/>
         <w:tblLook w:val="04A0" w:firstRow="1" w:lastRow="0" w:firstColumn="1" w:lastColumn="0" w:noHBand="0" w:noVBand="1"/>
       </w:tblPr>
@@ -140,7 +140,7 @@
               <w:bidi w:val="0"/>
             </w:pPr>
             <w:r>
-              <w:t>804864240</w:t>
+              <w:t>741548308</w:t>
             </w:r>
           </w:p>
         </w:tc>
@@ -153,7 +153,7 @@
               <w:bidi w:val="0"/>
             </w:pPr>
             <w:r>
-              <w:t>16167331</w:t>
+              <w:t>13531861</w:t>
             </w:r>
           </w:p>
         </w:tc>
@@ -166,7 +166,7 @@
               <w:bidi w:val="0"/>
             </w:pPr>
             <w:r>
-              <w:t>16472993907</w:t>
+              <w:t>15230177361</w:t>
             </w:r>
           </w:p>
         </w:tc>
@@ -179,7 +179,7 @@
               <w:bidi w:val="0"/>
             </w:pPr>
             <w:r>
-              <w:t>192294376</w:t>
+              <w:t>144215771</w:t>
             </w:r>
           </w:p>
         </w:tc>
@@ -207,7 +207,7 @@
               <w:bidi w:val="0"/>
             </w:pPr>
             <w:r>
-              <w:t>286994084</w:t>
+              <w:t>15059684</w:t>
             </w:r>
           </w:p>
         </w:tc>
@@ -220,7 +220,7 @@
               <w:bidi w:val="0"/>
             </w:pPr>
             <w:r>
-              <w:t>22502109</w:t>
+              <w:t>10620313</w:t>
             </w:r>
           </w:p>
         </w:tc>
@@ -233,7 +233,7 @@
               <w:bidi w:val="0"/>
             </w:pPr>
             <w:r>
-              <w:t>5293076518</w:t>
+              <w:t>487264450</w:t>
             </w:r>
           </w:p>
         </w:tc>
@@ -246,7 +246,7 @@
               <w:bidi w:val="0"/>
             </w:pPr>
             <w:r>
-              <w:t>329084346</w:t>
+              <w:t>189410883</w:t>
             </w:r>
           </w:p>
         </w:tc>
@@ -274,7 +274,7 @@
               <w:bidi w:val="0"/>
             </w:pPr>
             <w:r>
-              <w:t>10520885</w:t>
+              <w:t>10084534</w:t>
             </w:r>
           </w:p>
         </w:tc>
@@ -300,7 +300,7 @@
               <w:bidi w:val="0"/>
             </w:pPr>
             <w:r>
-              <w:t>904675141</w:t>
+              <w:t>1019195977</w:t>
             </w:r>
           </w:p>
         </w:tc>
@@ -313,7 +313,7 @@
               <w:bidi w:val="0"/>
             </w:pPr>
             <w:r>
-              <w:t>485373905</w:t>
+              <w:t>605870185</w:t>
             </w:r>
           </w:p>
         </w:tc>
@@ -344,15 +344,15 @@
     </w:p>
     <w:tbl>
       <w:tblPr>
-        <w:tblStyle w:val="ae"/>
+        <w:tblStyle w:val="TableGrid"/>
         <w:tblW w:w="0" w:type="auto"/>
         <w:tblLook w:val="04A0" w:firstRow="1" w:lastRow="0" w:firstColumn="1" w:lastColumn="0" w:noHBand="0" w:noVBand="1"/>
       </w:tblPr>
       <w:tblGrid>
-        <w:gridCol w:w="1448"/>
-        <w:gridCol w:w="1764"/>
-        <w:gridCol w:w="1717"/>
-        <w:gridCol w:w="1649"/>
+        <w:gridCol w:w="1514"/>
+        <w:gridCol w:w="1750"/>
+        <w:gridCol w:w="1738"/>
+        <w:gridCol w:w="1576"/>
         <w:gridCol w:w="1718"/>
       </w:tblGrid>
       <w:tr>
@@ -444,9 +444,6 @@
             <w:pPr>
               <w:bidi w:val="0"/>
             </w:pPr>
-            <w:r>
-              <w:t>8224768431</w:t>
-            </w:r>
           </w:p>
         </w:tc>
         <w:tc>
@@ -457,9 +454,6 @@
             <w:pPr>
               <w:bidi w:val="0"/>
             </w:pPr>
-            <w:r>
-              <w:t>160020205</w:t>
-            </w:r>
           </w:p>
         </w:tc>
         <w:tc>
@@ -470,9 +464,6 @@
             <w:pPr>
               <w:bidi w:val="0"/>
             </w:pPr>
-            <w:r>
-              <w:t>171555131639</w:t>
-            </w:r>
           </w:p>
         </w:tc>
         <w:tc>
@@ -483,9 +474,6 @@
             <w:pPr>
               <w:bidi w:val="0"/>
             </w:pPr>
-            <w:r>
-              <w:t>1928683093</w:t>
-            </w:r>
           </w:p>
         </w:tc>
       </w:tr>
@@ -511,9 +499,6 @@
             <w:pPr>
               <w:bidi w:val="0"/>
             </w:pPr>
-            <w:r>
-              <w:t>2905871296</w:t>
-            </w:r>
           </w:p>
         </w:tc>
         <w:tc>
@@ -524,9 +509,6 @@
             <w:pPr>
               <w:bidi w:val="0"/>
             </w:pPr>
-            <w:r>
-              <w:t>214028938</w:t>
-            </w:r>
           </w:p>
         </w:tc>
         <w:tc>
@@ -537,9 +519,6 @@
             <w:pPr>
               <w:bidi w:val="0"/>
             </w:pPr>
-            <w:r>
-              <w:t>53510274112</w:t>
-            </w:r>
           </w:p>
         </w:tc>
         <w:tc>
@@ -550,9 +529,6 @@
             <w:pPr>
               <w:bidi w:val="0"/>
             </w:pPr>
-            <w:r>
-              <w:t>3133862486</w:t>
-            </w:r>
           </w:p>
         </w:tc>
       </w:tr>
@@ -578,9 +554,6 @@
             <w:pPr>
               <w:bidi w:val="0"/>
             </w:pPr>
-            <w:r>
-              <w:t>170864697</w:t>
-            </w:r>
           </w:p>
         </w:tc>
         <w:tc>
@@ -604,9 +577,6 @@
             <w:pPr>
               <w:bidi w:val="0"/>
             </w:pPr>
-            <w:r>
-              <w:t>14649227989</w:t>
-            </w:r>
           </w:p>
         </w:tc>
         <w:tc>
@@ -617,9 +587,6 @@
             <w:pPr>
               <w:bidi w:val="0"/>
             </w:pPr>
-            <w:r>
-              <w:t>7685858410</w:t>
-            </w:r>
           </w:p>
         </w:tc>
       </w:tr>
@@ -678,21 +645,79 @@
       </w:pPr>
       <w:r>
         <w:rPr>
-          <w:noProof/>
+          <w:b/>
+          <w:bCs/>
+          <w:u w:val="single"/>
+        </w:rPr>
+        <w:t>10% of the corpus</w:t>
+      </w:r>
+      <w:r>
+        <w:rPr>
+          <w:b/>
+          <w:bCs/>
+          <w:u w:val="single"/>
+        </w:rPr>
+        <w:br/>
+      </w:r>
+      <w:r>
+        <w:t xml:space="preserve">Precision -&gt; </w:t>
+      </w:r>
+      <w:r>
+        <w:tab/>
+        <w:t>0.95</w:t>
+      </w:r>
+      <w:r>
+        <w:t>5</w:t>
+      </w:r>
+      <w:r>
+        <w:br/>
+        <w:t xml:space="preserve">Recall -&gt; </w:t>
+      </w:r>
+      <w:r>
+        <w:tab/>
+        <w:t>0.95</w:t>
+      </w:r>
+      <w:r>
+        <w:t>5</w:t>
+      </w:r>
+      <w:r>
+        <w:br/>
+        <w:t xml:space="preserve">F1 -&gt; </w:t>
+      </w:r>
+      <w:r>
+        <w:tab/>
+      </w:r>
+      <w:r>
+        <w:tab/>
+        <w:t>0.95</w:t>
+      </w:r>
+      <w:r>
+        <w:t>4</w:t>
+      </w:r>
+    </w:p>
+    <w:p>
+      <w:pPr>
+        <w:bidi w:val="0"/>
+      </w:pPr>
+      <w:r>
+        <w:rPr>
+          <w:b/>
+          <w:bCs/>
+          <w:u w:val="single"/>
         </w:rPr>
         <w:drawing>
-          <wp:anchor distT="0" distB="0" distL="114300" distR="114300" simplePos="0" relativeHeight="251658240" behindDoc="0" locked="0" layoutInCell="1" allowOverlap="1" wp14:anchorId="48161158" wp14:editId="4215F4CB">
+          <wp:anchor distT="0" distB="0" distL="114300" distR="114300" simplePos="0" relativeHeight="251656704" behindDoc="0" locked="0" layoutInCell="1" allowOverlap="1" wp14:anchorId="63CC3419" wp14:editId="6DA727E9">
             <wp:simplePos x="0" y="0"/>
-            <wp:positionH relativeFrom="margin">
-              <wp:align>left</wp:align>
+            <wp:positionH relativeFrom="column">
+              <wp:posOffset>1905</wp:posOffset>
             </wp:positionH>
             <wp:positionV relativeFrom="paragraph">
-              <wp:posOffset>753994</wp:posOffset>
+              <wp:posOffset>64274</wp:posOffset>
             </wp:positionV>
-            <wp:extent cx="5274310" cy="1967865"/>
-            <wp:effectExtent l="0" t="0" r="2540" b="0"/>
+            <wp:extent cx="5274310" cy="1944370"/>
+            <wp:effectExtent l="0" t="0" r="0" b="0"/>
             <wp:wrapNone/>
-            <wp:docPr id="1172696081" name="Picture 1"/>
+            <wp:docPr id="1691903644" name="Picture 1" descr="A screenshot of a computer&#10;&#10;AI-generated content may be incorrect."/>
             <wp:cNvGraphicFramePr>
               <a:graphicFrameLocks xmlns:a="http://schemas.openxmlformats.org/drawingml/2006/main" noChangeAspect="1"/>
             </wp:cNvGraphicFramePr>
@@ -700,7 +725,7 @@
               <a:graphicData uri="http://schemas.openxmlformats.org/drawingml/2006/picture">
                 <pic:pic xmlns:pic="http://schemas.openxmlformats.org/drawingml/2006/picture">
                   <pic:nvPicPr>
-                    <pic:cNvPr id="1172696081" name=""/>
+                    <pic:cNvPr id="1691903644" name="Picture 1" descr="A screenshot of a computer&#10;&#10;AI-generated content may be incorrect."/>
                     <pic:cNvPicPr/>
                   </pic:nvPicPr>
                   <pic:blipFill>
@@ -718,7 +743,7 @@
                   <pic:spPr>
                     <a:xfrm>
                       <a:off x="0" y="0"/>
-                      <a:ext cx="5274310" cy="1967865"/>
+                      <a:ext cx="5274310" cy="1944370"/>
                     </a:xfrm>
                     <a:prstGeom prst="rect">
                       <a:avLst/>
@@ -736,55 +761,6 @@
           </wp:anchor>
         </w:drawing>
       </w:r>
-      <w:r>
-        <w:rPr>
-          <w:b/>
-          <w:bCs/>
-          <w:u w:val="single"/>
-        </w:rPr>
-        <w:t>10% of the corpus</w:t>
-      </w:r>
-      <w:r>
-        <w:rPr>
-          <w:b/>
-          <w:bCs/>
-          <w:u w:val="single"/>
-        </w:rPr>
-        <w:br/>
-      </w:r>
-      <w:r>
-        <w:t xml:space="preserve">Precision -&gt; </w:t>
-      </w:r>
-      <w:r>
-        <w:tab/>
-      </w:r>
-      <w:r>
-        <w:t>0.951</w:t>
-      </w:r>
-      <w:r>
-        <w:br/>
-        <w:t xml:space="preserve">Recall -&gt; </w:t>
-      </w:r>
-      <w:r>
-        <w:tab/>
-        <w:t>0.951</w:t>
-      </w:r>
-      <w:r>
-        <w:br/>
-        <w:t xml:space="preserve">F1 -&gt; </w:t>
-      </w:r>
-      <w:r>
-        <w:tab/>
-      </w:r>
-      <w:r>
-        <w:tab/>
-        <w:t>0.950</w:t>
-      </w:r>
-    </w:p>
-    <w:p>
-      <w:pPr>
-        <w:bidi w:val="0"/>
-      </w:pPr>
     </w:p>
     <w:p>
       <w:pPr>
@@ -867,7 +843,6 @@
       </w:r>
       <w:r>
         <w:tab/>
-        <w:t>0.951</w:t>
       </w:r>
       <w:r>
         <w:br/>
@@ -875,7 +850,6 @@
       </w:r>
       <w:r>
         <w:tab/>
-        <w:t>0.951</w:t>
       </w:r>
       <w:r>
         <w:br/>
@@ -886,7 +860,6 @@
       </w:r>
       <w:r>
         <w:tab/>
-        <w:t>0.950</w:t>
       </w:r>
       <w:r>
         <w:rPr>
@@ -906,6 +879,7 @@
         <w:t xml:space="preserve"> </w:t>
       </w:r>
     </w:p>
+    <w:p/>
     <w:sectPr>
       <w:pgSz w:w="11906" w:h="16838"/>
       <w:pgMar w:top="1440" w:right="1800" w:bottom="1440" w:left="1800" w:header="708" w:footer="708" w:gutter="0"/>
@@ -1315,22 +1289,22 @@
     <w:lsdException w:name="Unresolved Mention" w:semiHidden="1" w:unhideWhenUsed="1"/>
     <w:lsdException w:name="Smart Link" w:semiHidden="1" w:unhideWhenUsed="1"/>
   </w:latentStyles>
-  <w:style w:type="paragraph" w:default="1" w:styleId="a">
+  <w:style w:type="paragraph" w:default="1" w:styleId="Normal">
     <w:name w:val="Normal"/>
     <w:qFormat/>
-    <w:rsid w:val="005D463F"/>
+    <w:rsid w:val="00724A2F"/>
     <w:pPr>
       <w:bidi/>
     </w:pPr>
   </w:style>
-  <w:style w:type="paragraph" w:styleId="1">
+  <w:style w:type="paragraph" w:styleId="Heading1">
     <w:name w:val="heading 1"/>
-    <w:basedOn w:val="a"/>
-    <w:next w:val="a"/>
-    <w:link w:val="10"/>
+    <w:basedOn w:val="Normal"/>
+    <w:next w:val="Normal"/>
+    <w:link w:val="Heading1Char"/>
     <w:uiPriority w:val="9"/>
     <w:qFormat/>
-    <w:rsid w:val="00A02709"/>
+    <w:rsid w:val="00724A2F"/>
     <w:pPr>
       <w:keepNext/>
       <w:keepLines/>
@@ -1344,16 +1318,16 @@
       <w:szCs w:val="40"/>
     </w:rPr>
   </w:style>
-  <w:style w:type="paragraph" w:styleId="2">
+  <w:style w:type="paragraph" w:styleId="Heading2">
     <w:name w:val="heading 2"/>
-    <w:basedOn w:val="a"/>
-    <w:next w:val="a"/>
-    <w:link w:val="20"/>
+    <w:basedOn w:val="Normal"/>
+    <w:next w:val="Normal"/>
+    <w:link w:val="Heading2Char"/>
     <w:uiPriority w:val="9"/>
     <w:semiHidden/>
     <w:unhideWhenUsed/>
     <w:qFormat/>
-    <w:rsid w:val="00A02709"/>
+    <w:rsid w:val="00724A2F"/>
     <w:pPr>
       <w:keepNext/>
       <w:keepLines/>
@@ -1367,16 +1341,16 @@
       <w:szCs w:val="32"/>
     </w:rPr>
   </w:style>
-  <w:style w:type="paragraph" w:styleId="3">
+  <w:style w:type="paragraph" w:styleId="Heading3">
     <w:name w:val="heading 3"/>
-    <w:basedOn w:val="a"/>
-    <w:next w:val="a"/>
-    <w:link w:val="30"/>
+    <w:basedOn w:val="Normal"/>
+    <w:next w:val="Normal"/>
+    <w:link w:val="Heading3Char"/>
     <w:uiPriority w:val="9"/>
     <w:semiHidden/>
     <w:unhideWhenUsed/>
     <w:qFormat/>
-    <w:rsid w:val="00A02709"/>
+    <w:rsid w:val="00724A2F"/>
     <w:pPr>
       <w:keepNext/>
       <w:keepLines/>
@@ -1390,16 +1364,16 @@
       <w:szCs w:val="28"/>
     </w:rPr>
   </w:style>
-  <w:style w:type="paragraph" w:styleId="4">
+  <w:style w:type="paragraph" w:styleId="Heading4">
     <w:name w:val="heading 4"/>
-    <w:basedOn w:val="a"/>
-    <w:next w:val="a"/>
-    <w:link w:val="40"/>
+    <w:basedOn w:val="Normal"/>
+    <w:next w:val="Normal"/>
+    <w:link w:val="Heading4Char"/>
     <w:uiPriority w:val="9"/>
     <w:semiHidden/>
     <w:unhideWhenUsed/>
     <w:qFormat/>
-    <w:rsid w:val="00A02709"/>
+    <w:rsid w:val="00724A2F"/>
     <w:pPr>
       <w:keepNext/>
       <w:keepLines/>
@@ -1413,16 +1387,16 @@
       <w:color w:val="2F5496" w:themeColor="accent1" w:themeShade="BF"/>
     </w:rPr>
   </w:style>
-  <w:style w:type="paragraph" w:styleId="5">
+  <w:style w:type="paragraph" w:styleId="Heading5">
     <w:name w:val="heading 5"/>
-    <w:basedOn w:val="a"/>
-    <w:next w:val="a"/>
-    <w:link w:val="50"/>
+    <w:basedOn w:val="Normal"/>
+    <w:next w:val="Normal"/>
+    <w:link w:val="Heading5Char"/>
     <w:uiPriority w:val="9"/>
     <w:semiHidden/>
     <w:unhideWhenUsed/>
     <w:qFormat/>
-    <w:rsid w:val="00A02709"/>
+    <w:rsid w:val="00724A2F"/>
     <w:pPr>
       <w:keepNext/>
       <w:keepLines/>
@@ -1434,16 +1408,16 @@
       <w:color w:val="2F5496" w:themeColor="accent1" w:themeShade="BF"/>
     </w:rPr>
   </w:style>
-  <w:style w:type="paragraph" w:styleId="6">
+  <w:style w:type="paragraph" w:styleId="Heading6">
     <w:name w:val="heading 6"/>
-    <w:basedOn w:val="a"/>
-    <w:next w:val="a"/>
-    <w:link w:val="60"/>
+    <w:basedOn w:val="Normal"/>
+    <w:next w:val="Normal"/>
+    <w:link w:val="Heading6Char"/>
     <w:uiPriority w:val="9"/>
     <w:semiHidden/>
     <w:unhideWhenUsed/>
     <w:qFormat/>
-    <w:rsid w:val="00A02709"/>
+    <w:rsid w:val="00724A2F"/>
     <w:pPr>
       <w:keepNext/>
       <w:keepLines/>
@@ -1457,16 +1431,16 @@
       <w:color w:val="595959" w:themeColor="text1" w:themeTint="A6"/>
     </w:rPr>
   </w:style>
-  <w:style w:type="paragraph" w:styleId="7">
+  <w:style w:type="paragraph" w:styleId="Heading7">
     <w:name w:val="heading 7"/>
-    <w:basedOn w:val="a"/>
-    <w:next w:val="a"/>
-    <w:link w:val="70"/>
+    <w:basedOn w:val="Normal"/>
+    <w:next w:val="Normal"/>
+    <w:link w:val="Heading7Char"/>
     <w:uiPriority w:val="9"/>
     <w:semiHidden/>
     <w:unhideWhenUsed/>
     <w:qFormat/>
-    <w:rsid w:val="00A02709"/>
+    <w:rsid w:val="00724A2F"/>
     <w:pPr>
       <w:keepNext/>
       <w:keepLines/>
@@ -1478,16 +1452,16 @@
       <w:color w:val="595959" w:themeColor="text1" w:themeTint="A6"/>
     </w:rPr>
   </w:style>
-  <w:style w:type="paragraph" w:styleId="8">
+  <w:style w:type="paragraph" w:styleId="Heading8">
     <w:name w:val="heading 8"/>
-    <w:basedOn w:val="a"/>
-    <w:next w:val="a"/>
-    <w:link w:val="80"/>
+    <w:basedOn w:val="Normal"/>
+    <w:next w:val="Normal"/>
+    <w:link w:val="Heading8Char"/>
     <w:uiPriority w:val="9"/>
     <w:semiHidden/>
     <w:unhideWhenUsed/>
     <w:qFormat/>
-    <w:rsid w:val="00A02709"/>
+    <w:rsid w:val="00724A2F"/>
     <w:pPr>
       <w:keepNext/>
       <w:keepLines/>
@@ -1501,16 +1475,16 @@
       <w:color w:val="272727" w:themeColor="text1" w:themeTint="D8"/>
     </w:rPr>
   </w:style>
-  <w:style w:type="paragraph" w:styleId="9">
+  <w:style w:type="paragraph" w:styleId="Heading9">
     <w:name w:val="heading 9"/>
-    <w:basedOn w:val="a"/>
-    <w:next w:val="a"/>
-    <w:link w:val="90"/>
+    <w:basedOn w:val="Normal"/>
+    <w:next w:val="Normal"/>
+    <w:link w:val="Heading9Char"/>
     <w:uiPriority w:val="9"/>
     <w:semiHidden/>
     <w:unhideWhenUsed/>
     <w:qFormat/>
-    <w:rsid w:val="00A02709"/>
+    <w:rsid w:val="00724A2F"/>
     <w:pPr>
       <w:keepNext/>
       <w:keepLines/>
@@ -1522,12 +1496,12 @@
       <w:color w:val="272727" w:themeColor="text1" w:themeTint="D8"/>
     </w:rPr>
   </w:style>
-  <w:style w:type="character" w:default="1" w:styleId="a0">
+  <w:style w:type="character" w:default="1" w:styleId="DefaultParagraphFont">
     <w:name w:val="Default Paragraph Font"/>
     <w:uiPriority w:val="1"/>
     <w:unhideWhenUsed/>
   </w:style>
-  <w:style w:type="table" w:default="1" w:styleId="a1">
+  <w:style w:type="table" w:default="1" w:styleId="TableNormal">
     <w:name w:val="Normal Table"/>
     <w:uiPriority w:val="99"/>
     <w:semiHidden/>
@@ -1542,18 +1516,18 @@
       </w:tblCellMar>
     </w:tblPr>
   </w:style>
-  <w:style w:type="numbering" w:default="1" w:styleId="a2">
+  <w:style w:type="numbering" w:default="1" w:styleId="NoList">
     <w:name w:val="No List"/>
     <w:uiPriority w:val="99"/>
     <w:semiHidden/>
     <w:unhideWhenUsed/>
   </w:style>
-  <w:style w:type="character" w:customStyle="1" w:styleId="10">
-    <w:name w:val="כותרת 1 תו"/>
-    <w:basedOn w:val="a0"/>
-    <w:link w:val="1"/>
+  <w:style w:type="character" w:customStyle="1" w:styleId="Heading1Char">
+    <w:name w:val="Heading 1 Char"/>
+    <w:basedOn w:val="DefaultParagraphFont"/>
+    <w:link w:val="Heading1"/>
     <w:uiPriority w:val="9"/>
-    <w:rsid w:val="00A02709"/>
+    <w:rsid w:val="00724A2F"/>
     <w:rPr>
       <w:rFonts w:asciiTheme="majorHAnsi" w:eastAsiaTheme="majorEastAsia" w:hAnsiTheme="majorHAnsi" w:cstheme="majorBidi"/>
       <w:color w:val="2F5496" w:themeColor="accent1" w:themeShade="BF"/>
@@ -1561,13 +1535,13 @@
       <w:szCs w:val="40"/>
     </w:rPr>
   </w:style>
-  <w:style w:type="character" w:customStyle="1" w:styleId="20">
-    <w:name w:val="כותרת 2 תו"/>
-    <w:basedOn w:val="a0"/>
-    <w:link w:val="2"/>
+  <w:style w:type="character" w:customStyle="1" w:styleId="Heading2Char">
+    <w:name w:val="Heading 2 Char"/>
+    <w:basedOn w:val="DefaultParagraphFont"/>
+    <w:link w:val="Heading2"/>
     <w:uiPriority w:val="9"/>
     <w:semiHidden/>
-    <w:rsid w:val="00A02709"/>
+    <w:rsid w:val="00724A2F"/>
     <w:rPr>
       <w:rFonts w:asciiTheme="majorHAnsi" w:eastAsiaTheme="majorEastAsia" w:hAnsiTheme="majorHAnsi" w:cstheme="majorBidi"/>
       <w:color w:val="2F5496" w:themeColor="accent1" w:themeShade="BF"/>
@@ -1575,13 +1549,13 @@
       <w:szCs w:val="32"/>
     </w:rPr>
   </w:style>
-  <w:style w:type="character" w:customStyle="1" w:styleId="30">
-    <w:name w:val="כותרת 3 תו"/>
-    <w:basedOn w:val="a0"/>
-    <w:link w:val="3"/>
+  <w:style w:type="character" w:customStyle="1" w:styleId="Heading3Char">
+    <w:name w:val="Heading 3 Char"/>
+    <w:basedOn w:val="DefaultParagraphFont"/>
+    <w:link w:val="Heading3"/>
     <w:uiPriority w:val="9"/>
     <w:semiHidden/>
-    <w:rsid w:val="00A02709"/>
+    <w:rsid w:val="00724A2F"/>
     <w:rPr>
       <w:rFonts w:eastAsiaTheme="majorEastAsia" w:cstheme="majorBidi"/>
       <w:color w:val="2F5496" w:themeColor="accent1" w:themeShade="BF"/>
@@ -1589,13 +1563,13 @@
       <w:szCs w:val="28"/>
     </w:rPr>
   </w:style>
-  <w:style w:type="character" w:customStyle="1" w:styleId="40">
-    <w:name w:val="כותרת 4 תו"/>
-    <w:basedOn w:val="a0"/>
-    <w:link w:val="4"/>
+  <w:style w:type="character" w:customStyle="1" w:styleId="Heading4Char">
+    <w:name w:val="Heading 4 Char"/>
+    <w:basedOn w:val="DefaultParagraphFont"/>
+    <w:link w:val="Heading4"/>
     <w:uiPriority w:val="9"/>
     <w:semiHidden/>
-    <w:rsid w:val="00A02709"/>
+    <w:rsid w:val="00724A2F"/>
     <w:rPr>
       <w:rFonts w:eastAsiaTheme="majorEastAsia" w:cstheme="majorBidi"/>
       <w:i/>
@@ -1603,25 +1577,25 @@
       <w:color w:val="2F5496" w:themeColor="accent1" w:themeShade="BF"/>
     </w:rPr>
   </w:style>
-  <w:style w:type="character" w:customStyle="1" w:styleId="50">
-    <w:name w:val="כותרת 5 תו"/>
-    <w:basedOn w:val="a0"/>
-    <w:link w:val="5"/>
+  <w:style w:type="character" w:customStyle="1" w:styleId="Heading5Char">
+    <w:name w:val="Heading 5 Char"/>
+    <w:basedOn w:val="DefaultParagraphFont"/>
+    <w:link w:val="Heading5"/>
     <w:uiPriority w:val="9"/>
     <w:semiHidden/>
-    <w:rsid w:val="00A02709"/>
+    <w:rsid w:val="00724A2F"/>
     <w:rPr>
       <w:rFonts w:eastAsiaTheme="majorEastAsia" w:cstheme="majorBidi"/>
       <w:color w:val="2F5496" w:themeColor="accent1" w:themeShade="BF"/>
     </w:rPr>
   </w:style>
-  <w:style w:type="character" w:customStyle="1" w:styleId="60">
-    <w:name w:val="כותרת 6 תו"/>
-    <w:basedOn w:val="a0"/>
-    <w:link w:val="6"/>
+  <w:style w:type="character" w:customStyle="1" w:styleId="Heading6Char">
+    <w:name w:val="Heading 6 Char"/>
+    <w:basedOn w:val="DefaultParagraphFont"/>
+    <w:link w:val="Heading6"/>
     <w:uiPriority w:val="9"/>
     <w:semiHidden/>
-    <w:rsid w:val="00A02709"/>
+    <w:rsid w:val="00724A2F"/>
     <w:rPr>
       <w:rFonts w:eastAsiaTheme="majorEastAsia" w:cstheme="majorBidi"/>
       <w:i/>
@@ -1629,25 +1603,25 @@
       <w:color w:val="595959" w:themeColor="text1" w:themeTint="A6"/>
     </w:rPr>
   </w:style>
-  <w:style w:type="character" w:customStyle="1" w:styleId="70">
-    <w:name w:val="כותרת 7 תו"/>
-    <w:basedOn w:val="a0"/>
-    <w:link w:val="7"/>
+  <w:style w:type="character" w:customStyle="1" w:styleId="Heading7Char">
+    <w:name w:val="Heading 7 Char"/>
+    <w:basedOn w:val="DefaultParagraphFont"/>
+    <w:link w:val="Heading7"/>
     <w:uiPriority w:val="9"/>
     <w:semiHidden/>
-    <w:rsid w:val="00A02709"/>
+    <w:rsid w:val="00724A2F"/>
     <w:rPr>
       <w:rFonts w:eastAsiaTheme="majorEastAsia" w:cstheme="majorBidi"/>
       <w:color w:val="595959" w:themeColor="text1" w:themeTint="A6"/>
     </w:rPr>
   </w:style>
-  <w:style w:type="character" w:customStyle="1" w:styleId="80">
-    <w:name w:val="כותרת 8 תו"/>
-    <w:basedOn w:val="a0"/>
-    <w:link w:val="8"/>
+  <w:style w:type="character" w:customStyle="1" w:styleId="Heading8Char">
+    <w:name w:val="Heading 8 Char"/>
+    <w:basedOn w:val="DefaultParagraphFont"/>
+    <w:link w:val="Heading8"/>
     <w:uiPriority w:val="9"/>
     <w:semiHidden/>
-    <w:rsid w:val="00A02709"/>
+    <w:rsid w:val="00724A2F"/>
     <w:rPr>
       <w:rFonts w:eastAsiaTheme="majorEastAsia" w:cstheme="majorBidi"/>
       <w:i/>
@@ -1655,26 +1629,26 @@
       <w:color w:val="272727" w:themeColor="text1" w:themeTint="D8"/>
     </w:rPr>
   </w:style>
-  <w:style w:type="character" w:customStyle="1" w:styleId="90">
-    <w:name w:val="כותרת 9 תו"/>
-    <w:basedOn w:val="a0"/>
-    <w:link w:val="9"/>
+  <w:style w:type="character" w:customStyle="1" w:styleId="Heading9Char">
+    <w:name w:val="Heading 9 Char"/>
+    <w:basedOn w:val="DefaultParagraphFont"/>
+    <w:link w:val="Heading9"/>
     <w:uiPriority w:val="9"/>
     <w:semiHidden/>
-    <w:rsid w:val="00A02709"/>
+    <w:rsid w:val="00724A2F"/>
     <w:rPr>
       <w:rFonts w:eastAsiaTheme="majorEastAsia" w:cstheme="majorBidi"/>
       <w:color w:val="272727" w:themeColor="text1" w:themeTint="D8"/>
     </w:rPr>
   </w:style>
-  <w:style w:type="paragraph" w:styleId="a3">
+  <w:style w:type="paragraph" w:styleId="Title">
     <w:name w:val="Title"/>
-    <w:basedOn w:val="a"/>
-    <w:next w:val="a"/>
-    <w:link w:val="a4"/>
+    <w:basedOn w:val="Normal"/>
+    <w:next w:val="Normal"/>
+    <w:link w:val="TitleChar"/>
     <w:uiPriority w:val="10"/>
     <w:qFormat/>
-    <w:rsid w:val="00A02709"/>
+    <w:rsid w:val="00724A2F"/>
     <w:pPr>
       <w:spacing w:after="80" w:line="240" w:lineRule="auto"/>
       <w:contextualSpacing/>
@@ -1687,12 +1661,12 @@
       <w:szCs w:val="56"/>
     </w:rPr>
   </w:style>
-  <w:style w:type="character" w:customStyle="1" w:styleId="a4">
-    <w:name w:val="כותרת טקסט תו"/>
-    <w:basedOn w:val="a0"/>
-    <w:link w:val="a3"/>
+  <w:style w:type="character" w:customStyle="1" w:styleId="TitleChar">
+    <w:name w:val="Title Char"/>
+    <w:basedOn w:val="DefaultParagraphFont"/>
+    <w:link w:val="Title"/>
     <w:uiPriority w:val="10"/>
-    <w:rsid w:val="00A02709"/>
+    <w:rsid w:val="00724A2F"/>
     <w:rPr>
       <w:rFonts w:asciiTheme="majorHAnsi" w:eastAsiaTheme="majorEastAsia" w:hAnsiTheme="majorHAnsi" w:cstheme="majorBidi"/>
       <w:spacing w:val="-10"/>
@@ -1701,14 +1675,14 @@
       <w:szCs w:val="56"/>
     </w:rPr>
   </w:style>
-  <w:style w:type="paragraph" w:styleId="a5">
+  <w:style w:type="paragraph" w:styleId="Subtitle">
     <w:name w:val="Subtitle"/>
-    <w:basedOn w:val="a"/>
-    <w:next w:val="a"/>
-    <w:link w:val="a6"/>
+    <w:basedOn w:val="Normal"/>
+    <w:next w:val="Normal"/>
+    <w:link w:val="SubtitleChar"/>
     <w:uiPriority w:val="11"/>
     <w:qFormat/>
-    <w:rsid w:val="00A02709"/>
+    <w:rsid w:val="00724A2F"/>
     <w:pPr>
       <w:numPr>
         <w:ilvl w:val="1"/>
@@ -1722,12 +1696,12 @@
       <w:szCs w:val="28"/>
     </w:rPr>
   </w:style>
-  <w:style w:type="character" w:customStyle="1" w:styleId="a6">
-    <w:name w:val="כותרת משנה תו"/>
-    <w:basedOn w:val="a0"/>
-    <w:link w:val="a5"/>
+  <w:style w:type="character" w:customStyle="1" w:styleId="SubtitleChar">
+    <w:name w:val="Subtitle Char"/>
+    <w:basedOn w:val="DefaultParagraphFont"/>
+    <w:link w:val="Subtitle"/>
     <w:uiPriority w:val="11"/>
-    <w:rsid w:val="00A02709"/>
+    <w:rsid w:val="00724A2F"/>
     <w:rPr>
       <w:rFonts w:eastAsiaTheme="majorEastAsia" w:cstheme="majorBidi"/>
       <w:color w:val="595959" w:themeColor="text1" w:themeTint="A6"/>
@@ -1736,14 +1710,14 @@
       <w:szCs w:val="28"/>
     </w:rPr>
   </w:style>
-  <w:style w:type="paragraph" w:styleId="a7">
+  <w:style w:type="paragraph" w:styleId="Quote">
     <w:name w:val="Quote"/>
-    <w:basedOn w:val="a"/>
-    <w:next w:val="a"/>
-    <w:link w:val="a8"/>
+    <w:basedOn w:val="Normal"/>
+    <w:next w:val="Normal"/>
+    <w:link w:val="QuoteChar"/>
     <w:uiPriority w:val="29"/>
     <w:qFormat/>
-    <w:rsid w:val="00A02709"/>
+    <w:rsid w:val="00724A2F"/>
     <w:pPr>
       <w:spacing w:before="160"/>
       <w:jc w:val="center"/>
@@ -1754,49 +1728,49 @@
       <w:color w:val="404040" w:themeColor="text1" w:themeTint="BF"/>
     </w:rPr>
   </w:style>
-  <w:style w:type="character" w:customStyle="1" w:styleId="a8">
-    <w:name w:val="ציטוט תו"/>
-    <w:basedOn w:val="a0"/>
-    <w:link w:val="a7"/>
+  <w:style w:type="character" w:customStyle="1" w:styleId="QuoteChar">
+    <w:name w:val="Quote Char"/>
+    <w:basedOn w:val="DefaultParagraphFont"/>
+    <w:link w:val="Quote"/>
     <w:uiPriority w:val="29"/>
-    <w:rsid w:val="00A02709"/>
+    <w:rsid w:val="00724A2F"/>
     <w:rPr>
       <w:i/>
       <w:iCs/>
       <w:color w:val="404040" w:themeColor="text1" w:themeTint="BF"/>
     </w:rPr>
   </w:style>
-  <w:style w:type="paragraph" w:styleId="a9">
+  <w:style w:type="paragraph" w:styleId="ListParagraph">
     <w:name w:val="List Paragraph"/>
-    <w:basedOn w:val="a"/>
+    <w:basedOn w:val="Normal"/>
     <w:uiPriority w:val="34"/>
     <w:qFormat/>
-    <w:rsid w:val="00A02709"/>
+    <w:rsid w:val="00724A2F"/>
     <w:pPr>
       <w:ind w:left="720"/>
       <w:contextualSpacing/>
     </w:pPr>
   </w:style>
-  <w:style w:type="character" w:styleId="aa">
+  <w:style w:type="character" w:styleId="IntenseEmphasis">
     <w:name w:val="Intense Emphasis"/>
-    <w:basedOn w:val="a0"/>
+    <w:basedOn w:val="DefaultParagraphFont"/>
     <w:uiPriority w:val="21"/>
     <w:qFormat/>
-    <w:rsid w:val="00A02709"/>
+    <w:rsid w:val="00724A2F"/>
     <w:rPr>
       <w:i/>
       <w:iCs/>
       <w:color w:val="2F5496" w:themeColor="accent1" w:themeShade="BF"/>
     </w:rPr>
   </w:style>
-  <w:style w:type="paragraph" w:styleId="ab">
+  <w:style w:type="paragraph" w:styleId="IntenseQuote">
     <w:name w:val="Intense Quote"/>
-    <w:basedOn w:val="a"/>
-    <w:next w:val="a"/>
-    <w:link w:val="ac"/>
+    <w:basedOn w:val="Normal"/>
+    <w:next w:val="Normal"/>
+    <w:link w:val="IntenseQuoteChar"/>
     <w:uiPriority w:val="30"/>
     <w:qFormat/>
-    <w:rsid w:val="00A02709"/>
+    <w:rsid w:val="00724A2F"/>
     <w:pPr>
       <w:pBdr>
         <w:top w:val="single" w:sz="4" w:space="10" w:color="2F5496" w:themeColor="accent1" w:themeShade="BF"/>
@@ -1812,24 +1786,24 @@
       <w:color w:val="2F5496" w:themeColor="accent1" w:themeShade="BF"/>
     </w:rPr>
   </w:style>
-  <w:style w:type="character" w:customStyle="1" w:styleId="ac">
-    <w:name w:val="ציטוט חזק תו"/>
-    <w:basedOn w:val="a0"/>
-    <w:link w:val="ab"/>
+  <w:style w:type="character" w:customStyle="1" w:styleId="IntenseQuoteChar">
+    <w:name w:val="Intense Quote Char"/>
+    <w:basedOn w:val="DefaultParagraphFont"/>
+    <w:link w:val="IntenseQuote"/>
     <w:uiPriority w:val="30"/>
-    <w:rsid w:val="00A02709"/>
+    <w:rsid w:val="00724A2F"/>
     <w:rPr>
       <w:i/>
       <w:iCs/>
       <w:color w:val="2F5496" w:themeColor="accent1" w:themeShade="BF"/>
     </w:rPr>
   </w:style>
-  <w:style w:type="character" w:styleId="ad">
+  <w:style w:type="character" w:styleId="IntenseReference">
     <w:name w:val="Intense Reference"/>
-    <w:basedOn w:val="a0"/>
+    <w:basedOn w:val="DefaultParagraphFont"/>
     <w:uiPriority w:val="32"/>
     <w:qFormat/>
-    <w:rsid w:val="00A02709"/>
+    <w:rsid w:val="00724A2F"/>
     <w:rPr>
       <w:b/>
       <w:bCs/>
@@ -1838,11 +1812,11 @@
       <w:spacing w:val="5"/>
     </w:rPr>
   </w:style>
-  <w:style w:type="table" w:styleId="ae">
+  <w:style w:type="table" w:styleId="TableGrid">
     <w:name w:val="Table Grid"/>
-    <w:basedOn w:val="a1"/>
+    <w:basedOn w:val="TableNormal"/>
     <w:uiPriority w:val="39"/>
-    <w:rsid w:val="00A02709"/>
+    <w:rsid w:val="00724A2F"/>
     <w:pPr>
       <w:spacing w:after="0" w:line="240" w:lineRule="auto"/>
     </w:pPr>

</xml_diff>

<commit_message>
added final 100-percent info (older one unfortunately)
need to run weka on the csv and add to the analysis report before zipping and submitting
50 budget reached unfortunately
</commit_message>
<xml_diff>
--- a/ass3/Analysis Report.docx
+++ b/ass3/Analysis Report.docx
@@ -39,7 +39,7 @@
     </w:p>
     <w:tbl>
       <w:tblPr>
-        <w:tblStyle w:val="TableGrid"/>
+        <w:tblStyle w:val="ae"/>
         <w:tblW w:w="0" w:type="auto"/>
         <w:tblLook w:val="04A0" w:firstRow="1" w:lastRow="0" w:firstColumn="1" w:lastColumn="0" w:noHBand="0" w:noVBand="1"/>
       </w:tblPr>
@@ -344,15 +344,15 @@
     </w:p>
     <w:tbl>
       <w:tblPr>
-        <w:tblStyle w:val="TableGrid"/>
+        <w:tblStyle w:val="ae"/>
         <w:tblW w:w="0" w:type="auto"/>
         <w:tblLook w:val="04A0" w:firstRow="1" w:lastRow="0" w:firstColumn="1" w:lastColumn="0" w:noHBand="0" w:noVBand="1"/>
       </w:tblPr>
       <w:tblGrid>
-        <w:gridCol w:w="1514"/>
-        <w:gridCol w:w="1750"/>
-        <w:gridCol w:w="1738"/>
-        <w:gridCol w:w="1576"/>
+        <w:gridCol w:w="1448"/>
+        <w:gridCol w:w="1764"/>
+        <w:gridCol w:w="1717"/>
+        <w:gridCol w:w="1649"/>
         <w:gridCol w:w="1718"/>
       </w:tblGrid>
       <w:tr>
@@ -444,6 +444,9 @@
             <w:pPr>
               <w:bidi w:val="0"/>
             </w:pPr>
+            <w:r>
+              <w:t>8224768431</w:t>
+            </w:r>
           </w:p>
         </w:tc>
         <w:tc>
@@ -454,6 +457,9 @@
             <w:pPr>
               <w:bidi w:val="0"/>
             </w:pPr>
+            <w:r>
+              <w:t>160020205</w:t>
+            </w:r>
           </w:p>
         </w:tc>
         <w:tc>
@@ -464,6 +470,9 @@
             <w:pPr>
               <w:bidi w:val="0"/>
             </w:pPr>
+            <w:r>
+              <w:t>171555131639</w:t>
+            </w:r>
           </w:p>
         </w:tc>
         <w:tc>
@@ -474,6 +483,9 @@
             <w:pPr>
               <w:bidi w:val="0"/>
             </w:pPr>
+            <w:r>
+              <w:t>1928683093</w:t>
+            </w:r>
           </w:p>
         </w:tc>
       </w:tr>
@@ -499,6 +511,9 @@
             <w:pPr>
               <w:bidi w:val="0"/>
             </w:pPr>
+            <w:r>
+              <w:t>2905871296</w:t>
+            </w:r>
           </w:p>
         </w:tc>
         <w:tc>
@@ -509,6 +524,9 @@
             <w:pPr>
               <w:bidi w:val="0"/>
             </w:pPr>
+            <w:r>
+              <w:t>214028938</w:t>
+            </w:r>
           </w:p>
         </w:tc>
         <w:tc>
@@ -519,6 +537,9 @@
             <w:pPr>
               <w:bidi w:val="0"/>
             </w:pPr>
+            <w:r>
+              <w:t>53510274112</w:t>
+            </w:r>
           </w:p>
         </w:tc>
         <w:tc>
@@ -529,6 +550,9 @@
             <w:pPr>
               <w:bidi w:val="0"/>
             </w:pPr>
+            <w:r>
+              <w:t>3133862486</w:t>
+            </w:r>
           </w:p>
         </w:tc>
       </w:tr>
@@ -554,6 +578,9 @@
             <w:pPr>
               <w:bidi w:val="0"/>
             </w:pPr>
+            <w:r>
+              <w:t>170864697</w:t>
+            </w:r>
           </w:p>
         </w:tc>
         <w:tc>
@@ -577,6 +604,9 @@
             <w:pPr>
               <w:bidi w:val="0"/>
             </w:pPr>
+            <w:r>
+              <w:t>14649227989</w:t>
+            </w:r>
           </w:p>
         </w:tc>
         <w:tc>
@@ -587,6 +617,9 @@
             <w:pPr>
               <w:bidi w:val="0"/>
             </w:pPr>
+            <w:r>
+              <w:t>7685858410</w:t>
+            </w:r>
           </w:p>
         </w:tc>
       </w:tr>
@@ -664,10 +697,7 @@
       </w:r>
       <w:r>
         <w:tab/>
-        <w:t>0.95</w:t>
-      </w:r>
-      <w:r>
-        <w:t>5</w:t>
+        <w:t>0.955</w:t>
       </w:r>
       <w:r>
         <w:br/>
@@ -675,10 +705,7 @@
       </w:r>
       <w:r>
         <w:tab/>
-        <w:t>0.95</w:t>
-      </w:r>
-      <w:r>
-        <w:t>5</w:t>
+        <w:t>0.955</w:t>
       </w:r>
       <w:r>
         <w:br/>
@@ -689,10 +716,7 @@
       </w:r>
       <w:r>
         <w:tab/>
-        <w:t>0.95</w:t>
-      </w:r>
-      <w:r>
-        <w:t>4</w:t>
+        <w:t>0.954</w:t>
       </w:r>
     </w:p>
     <w:p>
@@ -703,10 +727,11 @@
         <w:rPr>
           <w:b/>
           <w:bCs/>
+          <w:noProof/>
           <w:u w:val="single"/>
         </w:rPr>
         <w:drawing>
-          <wp:anchor distT="0" distB="0" distL="114300" distR="114300" simplePos="0" relativeHeight="251656704" behindDoc="0" locked="0" layoutInCell="1" allowOverlap="1" wp14:anchorId="63CC3419" wp14:editId="6DA727E9">
+          <wp:anchor distT="0" distB="0" distL="114300" distR="114300" simplePos="0" relativeHeight="251656704" behindDoc="0" locked="0" layoutInCell="1" allowOverlap="1" wp14:anchorId="63CC3419" wp14:editId="28DD5815">
             <wp:simplePos x="0" y="0"/>
             <wp:positionH relativeFrom="column">
               <wp:posOffset>1905</wp:posOffset>
@@ -1289,7 +1314,7 @@
     <w:lsdException w:name="Unresolved Mention" w:semiHidden="1" w:unhideWhenUsed="1"/>
     <w:lsdException w:name="Smart Link" w:semiHidden="1" w:unhideWhenUsed="1"/>
   </w:latentStyles>
-  <w:style w:type="paragraph" w:default="1" w:styleId="Normal">
+  <w:style w:type="paragraph" w:default="1" w:styleId="a">
     <w:name w:val="Normal"/>
     <w:qFormat/>
     <w:rsid w:val="00724A2F"/>
@@ -1297,11 +1322,11 @@
       <w:bidi/>
     </w:pPr>
   </w:style>
-  <w:style w:type="paragraph" w:styleId="Heading1">
+  <w:style w:type="paragraph" w:styleId="1">
     <w:name w:val="heading 1"/>
-    <w:basedOn w:val="Normal"/>
-    <w:next w:val="Normal"/>
-    <w:link w:val="Heading1Char"/>
+    <w:basedOn w:val="a"/>
+    <w:next w:val="a"/>
+    <w:link w:val="10"/>
     <w:uiPriority w:val="9"/>
     <w:qFormat/>
     <w:rsid w:val="00724A2F"/>
@@ -1318,11 +1343,11 @@
       <w:szCs w:val="40"/>
     </w:rPr>
   </w:style>
-  <w:style w:type="paragraph" w:styleId="Heading2">
+  <w:style w:type="paragraph" w:styleId="2">
     <w:name w:val="heading 2"/>
-    <w:basedOn w:val="Normal"/>
-    <w:next w:val="Normal"/>
-    <w:link w:val="Heading2Char"/>
+    <w:basedOn w:val="a"/>
+    <w:next w:val="a"/>
+    <w:link w:val="20"/>
     <w:uiPriority w:val="9"/>
     <w:semiHidden/>
     <w:unhideWhenUsed/>
@@ -1341,11 +1366,11 @@
       <w:szCs w:val="32"/>
     </w:rPr>
   </w:style>
-  <w:style w:type="paragraph" w:styleId="Heading3">
+  <w:style w:type="paragraph" w:styleId="3">
     <w:name w:val="heading 3"/>
-    <w:basedOn w:val="Normal"/>
-    <w:next w:val="Normal"/>
-    <w:link w:val="Heading3Char"/>
+    <w:basedOn w:val="a"/>
+    <w:next w:val="a"/>
+    <w:link w:val="30"/>
     <w:uiPriority w:val="9"/>
     <w:semiHidden/>
     <w:unhideWhenUsed/>
@@ -1364,11 +1389,11 @@
       <w:szCs w:val="28"/>
     </w:rPr>
   </w:style>
-  <w:style w:type="paragraph" w:styleId="Heading4">
+  <w:style w:type="paragraph" w:styleId="4">
     <w:name w:val="heading 4"/>
-    <w:basedOn w:val="Normal"/>
-    <w:next w:val="Normal"/>
-    <w:link w:val="Heading4Char"/>
+    <w:basedOn w:val="a"/>
+    <w:next w:val="a"/>
+    <w:link w:val="40"/>
     <w:uiPriority w:val="9"/>
     <w:semiHidden/>
     <w:unhideWhenUsed/>
@@ -1387,11 +1412,11 @@
       <w:color w:val="2F5496" w:themeColor="accent1" w:themeShade="BF"/>
     </w:rPr>
   </w:style>
-  <w:style w:type="paragraph" w:styleId="Heading5">
+  <w:style w:type="paragraph" w:styleId="5">
     <w:name w:val="heading 5"/>
-    <w:basedOn w:val="Normal"/>
-    <w:next w:val="Normal"/>
-    <w:link w:val="Heading5Char"/>
+    <w:basedOn w:val="a"/>
+    <w:next w:val="a"/>
+    <w:link w:val="50"/>
     <w:uiPriority w:val="9"/>
     <w:semiHidden/>
     <w:unhideWhenUsed/>
@@ -1408,11 +1433,11 @@
       <w:color w:val="2F5496" w:themeColor="accent1" w:themeShade="BF"/>
     </w:rPr>
   </w:style>
-  <w:style w:type="paragraph" w:styleId="Heading6">
+  <w:style w:type="paragraph" w:styleId="6">
     <w:name w:val="heading 6"/>
-    <w:basedOn w:val="Normal"/>
-    <w:next w:val="Normal"/>
-    <w:link w:val="Heading6Char"/>
+    <w:basedOn w:val="a"/>
+    <w:next w:val="a"/>
+    <w:link w:val="60"/>
     <w:uiPriority w:val="9"/>
     <w:semiHidden/>
     <w:unhideWhenUsed/>
@@ -1431,11 +1456,11 @@
       <w:color w:val="595959" w:themeColor="text1" w:themeTint="A6"/>
     </w:rPr>
   </w:style>
-  <w:style w:type="paragraph" w:styleId="Heading7">
+  <w:style w:type="paragraph" w:styleId="7">
     <w:name w:val="heading 7"/>
-    <w:basedOn w:val="Normal"/>
-    <w:next w:val="Normal"/>
-    <w:link w:val="Heading7Char"/>
+    <w:basedOn w:val="a"/>
+    <w:next w:val="a"/>
+    <w:link w:val="70"/>
     <w:uiPriority w:val="9"/>
     <w:semiHidden/>
     <w:unhideWhenUsed/>
@@ -1452,11 +1477,11 @@
       <w:color w:val="595959" w:themeColor="text1" w:themeTint="A6"/>
     </w:rPr>
   </w:style>
-  <w:style w:type="paragraph" w:styleId="Heading8">
+  <w:style w:type="paragraph" w:styleId="8">
     <w:name w:val="heading 8"/>
-    <w:basedOn w:val="Normal"/>
-    <w:next w:val="Normal"/>
-    <w:link w:val="Heading8Char"/>
+    <w:basedOn w:val="a"/>
+    <w:next w:val="a"/>
+    <w:link w:val="80"/>
     <w:uiPriority w:val="9"/>
     <w:semiHidden/>
     <w:unhideWhenUsed/>
@@ -1475,11 +1500,11 @@
       <w:color w:val="272727" w:themeColor="text1" w:themeTint="D8"/>
     </w:rPr>
   </w:style>
-  <w:style w:type="paragraph" w:styleId="Heading9">
+  <w:style w:type="paragraph" w:styleId="9">
     <w:name w:val="heading 9"/>
-    <w:basedOn w:val="Normal"/>
-    <w:next w:val="Normal"/>
-    <w:link w:val="Heading9Char"/>
+    <w:basedOn w:val="a"/>
+    <w:next w:val="a"/>
+    <w:link w:val="90"/>
     <w:uiPriority w:val="9"/>
     <w:semiHidden/>
     <w:unhideWhenUsed/>
@@ -1496,12 +1521,12 @@
       <w:color w:val="272727" w:themeColor="text1" w:themeTint="D8"/>
     </w:rPr>
   </w:style>
-  <w:style w:type="character" w:default="1" w:styleId="DefaultParagraphFont">
+  <w:style w:type="character" w:default="1" w:styleId="a0">
     <w:name w:val="Default Paragraph Font"/>
     <w:uiPriority w:val="1"/>
     <w:unhideWhenUsed/>
   </w:style>
-  <w:style w:type="table" w:default="1" w:styleId="TableNormal">
+  <w:style w:type="table" w:default="1" w:styleId="a1">
     <w:name w:val="Normal Table"/>
     <w:uiPriority w:val="99"/>
     <w:semiHidden/>
@@ -1516,16 +1541,16 @@
       </w:tblCellMar>
     </w:tblPr>
   </w:style>
-  <w:style w:type="numbering" w:default="1" w:styleId="NoList">
+  <w:style w:type="numbering" w:default="1" w:styleId="a2">
     <w:name w:val="No List"/>
     <w:uiPriority w:val="99"/>
     <w:semiHidden/>
     <w:unhideWhenUsed/>
   </w:style>
-  <w:style w:type="character" w:customStyle="1" w:styleId="Heading1Char">
-    <w:name w:val="Heading 1 Char"/>
-    <w:basedOn w:val="DefaultParagraphFont"/>
-    <w:link w:val="Heading1"/>
+  <w:style w:type="character" w:customStyle="1" w:styleId="10">
+    <w:name w:val="כותרת 1 תו"/>
+    <w:basedOn w:val="a0"/>
+    <w:link w:val="1"/>
     <w:uiPriority w:val="9"/>
     <w:rsid w:val="00724A2F"/>
     <w:rPr>
@@ -1535,10 +1560,10 @@
       <w:szCs w:val="40"/>
     </w:rPr>
   </w:style>
-  <w:style w:type="character" w:customStyle="1" w:styleId="Heading2Char">
-    <w:name w:val="Heading 2 Char"/>
-    <w:basedOn w:val="DefaultParagraphFont"/>
-    <w:link w:val="Heading2"/>
+  <w:style w:type="character" w:customStyle="1" w:styleId="20">
+    <w:name w:val="כותרת 2 תו"/>
+    <w:basedOn w:val="a0"/>
+    <w:link w:val="2"/>
     <w:uiPriority w:val="9"/>
     <w:semiHidden/>
     <w:rsid w:val="00724A2F"/>
@@ -1549,10 +1574,10 @@
       <w:szCs w:val="32"/>
     </w:rPr>
   </w:style>
-  <w:style w:type="character" w:customStyle="1" w:styleId="Heading3Char">
-    <w:name w:val="Heading 3 Char"/>
-    <w:basedOn w:val="DefaultParagraphFont"/>
-    <w:link w:val="Heading3"/>
+  <w:style w:type="character" w:customStyle="1" w:styleId="30">
+    <w:name w:val="כותרת 3 תו"/>
+    <w:basedOn w:val="a0"/>
+    <w:link w:val="3"/>
     <w:uiPriority w:val="9"/>
     <w:semiHidden/>
     <w:rsid w:val="00724A2F"/>
@@ -1563,10 +1588,10 @@
       <w:szCs w:val="28"/>
     </w:rPr>
   </w:style>
-  <w:style w:type="character" w:customStyle="1" w:styleId="Heading4Char">
-    <w:name w:val="Heading 4 Char"/>
-    <w:basedOn w:val="DefaultParagraphFont"/>
-    <w:link w:val="Heading4"/>
+  <w:style w:type="character" w:customStyle="1" w:styleId="40">
+    <w:name w:val="כותרת 4 תו"/>
+    <w:basedOn w:val="a0"/>
+    <w:link w:val="4"/>
     <w:uiPriority w:val="9"/>
     <w:semiHidden/>
     <w:rsid w:val="00724A2F"/>
@@ -1577,10 +1602,10 @@
       <w:color w:val="2F5496" w:themeColor="accent1" w:themeShade="BF"/>
     </w:rPr>
   </w:style>
-  <w:style w:type="character" w:customStyle="1" w:styleId="Heading5Char">
-    <w:name w:val="Heading 5 Char"/>
-    <w:basedOn w:val="DefaultParagraphFont"/>
-    <w:link w:val="Heading5"/>
+  <w:style w:type="character" w:customStyle="1" w:styleId="50">
+    <w:name w:val="כותרת 5 תו"/>
+    <w:basedOn w:val="a0"/>
+    <w:link w:val="5"/>
     <w:uiPriority w:val="9"/>
     <w:semiHidden/>
     <w:rsid w:val="00724A2F"/>
@@ -1589,10 +1614,10 @@
       <w:color w:val="2F5496" w:themeColor="accent1" w:themeShade="BF"/>
     </w:rPr>
   </w:style>
-  <w:style w:type="character" w:customStyle="1" w:styleId="Heading6Char">
-    <w:name w:val="Heading 6 Char"/>
-    <w:basedOn w:val="DefaultParagraphFont"/>
-    <w:link w:val="Heading6"/>
+  <w:style w:type="character" w:customStyle="1" w:styleId="60">
+    <w:name w:val="כותרת 6 תו"/>
+    <w:basedOn w:val="a0"/>
+    <w:link w:val="6"/>
     <w:uiPriority w:val="9"/>
     <w:semiHidden/>
     <w:rsid w:val="00724A2F"/>
@@ -1603,10 +1628,10 @@
       <w:color w:val="595959" w:themeColor="text1" w:themeTint="A6"/>
     </w:rPr>
   </w:style>
-  <w:style w:type="character" w:customStyle="1" w:styleId="Heading7Char">
-    <w:name w:val="Heading 7 Char"/>
-    <w:basedOn w:val="DefaultParagraphFont"/>
-    <w:link w:val="Heading7"/>
+  <w:style w:type="character" w:customStyle="1" w:styleId="70">
+    <w:name w:val="כותרת 7 תו"/>
+    <w:basedOn w:val="a0"/>
+    <w:link w:val="7"/>
     <w:uiPriority w:val="9"/>
     <w:semiHidden/>
     <w:rsid w:val="00724A2F"/>
@@ -1615,10 +1640,10 @@
       <w:color w:val="595959" w:themeColor="text1" w:themeTint="A6"/>
     </w:rPr>
   </w:style>
-  <w:style w:type="character" w:customStyle="1" w:styleId="Heading8Char">
-    <w:name w:val="Heading 8 Char"/>
-    <w:basedOn w:val="DefaultParagraphFont"/>
-    <w:link w:val="Heading8"/>
+  <w:style w:type="character" w:customStyle="1" w:styleId="80">
+    <w:name w:val="כותרת 8 תו"/>
+    <w:basedOn w:val="a0"/>
+    <w:link w:val="8"/>
     <w:uiPriority w:val="9"/>
     <w:semiHidden/>
     <w:rsid w:val="00724A2F"/>
@@ -1629,10 +1654,10 @@
       <w:color w:val="272727" w:themeColor="text1" w:themeTint="D8"/>
     </w:rPr>
   </w:style>
-  <w:style w:type="character" w:customStyle="1" w:styleId="Heading9Char">
-    <w:name w:val="Heading 9 Char"/>
-    <w:basedOn w:val="DefaultParagraphFont"/>
-    <w:link w:val="Heading9"/>
+  <w:style w:type="character" w:customStyle="1" w:styleId="90">
+    <w:name w:val="כותרת 9 תו"/>
+    <w:basedOn w:val="a0"/>
+    <w:link w:val="9"/>
     <w:uiPriority w:val="9"/>
     <w:semiHidden/>
     <w:rsid w:val="00724A2F"/>
@@ -1641,11 +1666,11 @@
       <w:color w:val="272727" w:themeColor="text1" w:themeTint="D8"/>
     </w:rPr>
   </w:style>
-  <w:style w:type="paragraph" w:styleId="Title">
+  <w:style w:type="paragraph" w:styleId="a3">
     <w:name w:val="Title"/>
-    <w:basedOn w:val="Normal"/>
-    <w:next w:val="Normal"/>
-    <w:link w:val="TitleChar"/>
+    <w:basedOn w:val="a"/>
+    <w:next w:val="a"/>
+    <w:link w:val="a4"/>
     <w:uiPriority w:val="10"/>
     <w:qFormat/>
     <w:rsid w:val="00724A2F"/>
@@ -1661,10 +1686,10 @@
       <w:szCs w:val="56"/>
     </w:rPr>
   </w:style>
-  <w:style w:type="character" w:customStyle="1" w:styleId="TitleChar">
-    <w:name w:val="Title Char"/>
-    <w:basedOn w:val="DefaultParagraphFont"/>
-    <w:link w:val="Title"/>
+  <w:style w:type="character" w:customStyle="1" w:styleId="a4">
+    <w:name w:val="כותרת טקסט תו"/>
+    <w:basedOn w:val="a0"/>
+    <w:link w:val="a3"/>
     <w:uiPriority w:val="10"/>
     <w:rsid w:val="00724A2F"/>
     <w:rPr>
@@ -1675,11 +1700,11 @@
       <w:szCs w:val="56"/>
     </w:rPr>
   </w:style>
-  <w:style w:type="paragraph" w:styleId="Subtitle">
+  <w:style w:type="paragraph" w:styleId="a5">
     <w:name w:val="Subtitle"/>
-    <w:basedOn w:val="Normal"/>
-    <w:next w:val="Normal"/>
-    <w:link w:val="SubtitleChar"/>
+    <w:basedOn w:val="a"/>
+    <w:next w:val="a"/>
+    <w:link w:val="a6"/>
     <w:uiPriority w:val="11"/>
     <w:qFormat/>
     <w:rsid w:val="00724A2F"/>
@@ -1696,10 +1721,10 @@
       <w:szCs w:val="28"/>
     </w:rPr>
   </w:style>
-  <w:style w:type="character" w:customStyle="1" w:styleId="SubtitleChar">
-    <w:name w:val="Subtitle Char"/>
-    <w:basedOn w:val="DefaultParagraphFont"/>
-    <w:link w:val="Subtitle"/>
+  <w:style w:type="character" w:customStyle="1" w:styleId="a6">
+    <w:name w:val="כותרת משנה תו"/>
+    <w:basedOn w:val="a0"/>
+    <w:link w:val="a5"/>
     <w:uiPriority w:val="11"/>
     <w:rsid w:val="00724A2F"/>
     <w:rPr>
@@ -1710,11 +1735,11 @@
       <w:szCs w:val="28"/>
     </w:rPr>
   </w:style>
-  <w:style w:type="paragraph" w:styleId="Quote">
+  <w:style w:type="paragraph" w:styleId="a7">
     <w:name w:val="Quote"/>
-    <w:basedOn w:val="Normal"/>
-    <w:next w:val="Normal"/>
-    <w:link w:val="QuoteChar"/>
+    <w:basedOn w:val="a"/>
+    <w:next w:val="a"/>
+    <w:link w:val="a8"/>
     <w:uiPriority w:val="29"/>
     <w:qFormat/>
     <w:rsid w:val="00724A2F"/>
@@ -1728,10 +1753,10 @@
       <w:color w:val="404040" w:themeColor="text1" w:themeTint="BF"/>
     </w:rPr>
   </w:style>
-  <w:style w:type="character" w:customStyle="1" w:styleId="QuoteChar">
-    <w:name w:val="Quote Char"/>
-    <w:basedOn w:val="DefaultParagraphFont"/>
-    <w:link w:val="Quote"/>
+  <w:style w:type="character" w:customStyle="1" w:styleId="a8">
+    <w:name w:val="ציטוט תו"/>
+    <w:basedOn w:val="a0"/>
+    <w:link w:val="a7"/>
     <w:uiPriority w:val="29"/>
     <w:rsid w:val="00724A2F"/>
     <w:rPr>
@@ -1740,9 +1765,9 @@
       <w:color w:val="404040" w:themeColor="text1" w:themeTint="BF"/>
     </w:rPr>
   </w:style>
-  <w:style w:type="paragraph" w:styleId="ListParagraph">
+  <w:style w:type="paragraph" w:styleId="a9">
     <w:name w:val="List Paragraph"/>
-    <w:basedOn w:val="Normal"/>
+    <w:basedOn w:val="a"/>
     <w:uiPriority w:val="34"/>
     <w:qFormat/>
     <w:rsid w:val="00724A2F"/>
@@ -1751,9 +1776,9 @@
       <w:contextualSpacing/>
     </w:pPr>
   </w:style>
-  <w:style w:type="character" w:styleId="IntenseEmphasis">
+  <w:style w:type="character" w:styleId="aa">
     <w:name w:val="Intense Emphasis"/>
-    <w:basedOn w:val="DefaultParagraphFont"/>
+    <w:basedOn w:val="a0"/>
     <w:uiPriority w:val="21"/>
     <w:qFormat/>
     <w:rsid w:val="00724A2F"/>
@@ -1763,11 +1788,11 @@
       <w:color w:val="2F5496" w:themeColor="accent1" w:themeShade="BF"/>
     </w:rPr>
   </w:style>
-  <w:style w:type="paragraph" w:styleId="IntenseQuote">
+  <w:style w:type="paragraph" w:styleId="ab">
     <w:name w:val="Intense Quote"/>
-    <w:basedOn w:val="Normal"/>
-    <w:next w:val="Normal"/>
-    <w:link w:val="IntenseQuoteChar"/>
+    <w:basedOn w:val="a"/>
+    <w:next w:val="a"/>
+    <w:link w:val="ac"/>
     <w:uiPriority w:val="30"/>
     <w:qFormat/>
     <w:rsid w:val="00724A2F"/>
@@ -1786,10 +1811,10 @@
       <w:color w:val="2F5496" w:themeColor="accent1" w:themeShade="BF"/>
     </w:rPr>
   </w:style>
-  <w:style w:type="character" w:customStyle="1" w:styleId="IntenseQuoteChar">
-    <w:name w:val="Intense Quote Char"/>
-    <w:basedOn w:val="DefaultParagraphFont"/>
-    <w:link w:val="IntenseQuote"/>
+  <w:style w:type="character" w:customStyle="1" w:styleId="ac">
+    <w:name w:val="ציטוט חזק תו"/>
+    <w:basedOn w:val="a0"/>
+    <w:link w:val="ab"/>
     <w:uiPriority w:val="30"/>
     <w:rsid w:val="00724A2F"/>
     <w:rPr>
@@ -1798,9 +1823,9 @@
       <w:color w:val="2F5496" w:themeColor="accent1" w:themeShade="BF"/>
     </w:rPr>
   </w:style>
-  <w:style w:type="character" w:styleId="IntenseReference">
+  <w:style w:type="character" w:styleId="ad">
     <w:name w:val="Intense Reference"/>
-    <w:basedOn w:val="DefaultParagraphFont"/>
+    <w:basedOn w:val="a0"/>
     <w:uiPriority w:val="32"/>
     <w:qFormat/>
     <w:rsid w:val="00724A2F"/>
@@ -1812,9 +1837,9 @@
       <w:spacing w:val="5"/>
     </w:rPr>
   </w:style>
-  <w:style w:type="table" w:styleId="TableGrid">
+  <w:style w:type="table" w:styleId="ae">
     <w:name w:val="Table Grid"/>
-    <w:basedOn w:val="TableNormal"/>
+    <w:basedOn w:val="a1"/>
     <w:uiPriority w:val="39"/>
     <w:rsid w:val="00724A2F"/>
     <w:pPr>

</xml_diff>